<commit_message>
added discliamer, fixed typos
</commit_message>
<xml_diff>
--- a/meetings/2017-01-24/lab_materials.docx
+++ b/meetings/2017-01-24/lab_materials.docx
@@ -1,20 +1,33 @@
 
 <file path=word/document.xml><?xml version="1.0" encoding="utf-8"?>
-<w:document xmlns:wpc="http://schemas.microsoft.com/office/word/2010/wordprocessingCanvas" xmlns:cx="http://schemas.microsoft.com/office/drawing/2014/chartex" xmlns:cx1="http://schemas.microsoft.com/office/drawing/2015/9/8/chartex" xmlns:cx2="http://schemas.microsoft.com/office/drawing/2015/10/21/chartex" xmlns:cx3="http://schemas.microsoft.com/office/drawing/2016/5/9/chartex" xmlns:cx4="http://schemas.microsoft.com/office/drawing/2016/5/10/chartex" xmlns:cx5="http://schemas.microsoft.com/office/drawing/2016/5/11/chartex" xmlns:mc="http://schemas.openxmlformats.org/markup-compatibility/2006" xmlns:o="urn:schemas-microsoft-com:office:office" xmlns:r="http://schemas.openxmlformats.org/officeDocument/2006/relationships" xmlns:m="http://schemas.openxmlformats.org/officeDocument/2006/math" xmlns:v="urn:schemas-microsoft-com:vml" xmlns:wp14="http://schemas.microsoft.com/office/word/2010/wordprocessingDrawing" xmlns:wp="http://schemas.openxmlformats.org/drawingml/2006/wordprocessingDrawing" xmlns:w10="urn:schemas-microsoft-com:office:word" xmlns:w="http://schemas.openxmlformats.org/wordprocessingml/2006/main" xmlns:w14="http://schemas.microsoft.com/office/word/2010/wordml" xmlns:w15="http://schemas.microsoft.com/office/word/2012/wordml" xmlns:w16se="http://schemas.microsoft.com/office/word/2015/wordml/symex" xmlns:wpg="http://schemas.microsoft.com/office/word/2010/wordprocessingGroup" xmlns:wpi="http://schemas.microsoft.com/office/word/2010/wordprocessingInk" xmlns:wne="http://schemas.microsoft.com/office/word/2006/wordml" xmlns:wps="http://schemas.microsoft.com/office/word/2010/wordprocessingShape" mc:Ignorable="w14 w15 w16se wp14">
+<w:document xmlns:wpc="http://schemas.microsoft.com/office/word/2010/wordprocessingCanvas" xmlns:cx="http://schemas.microsoft.com/office/drawing/2014/chartex" xmlns:cx1="http://schemas.microsoft.com/office/drawing/2015/9/8/chartex" xmlns:cx2="http://schemas.microsoft.com/office/drawing/2015/10/21/chartex" xmlns:mc="http://schemas.openxmlformats.org/markup-compatibility/2006" xmlns:o="urn:schemas-microsoft-com:office:office" xmlns:r="http://schemas.openxmlformats.org/officeDocument/2006/relationships" xmlns:m="http://schemas.openxmlformats.org/officeDocument/2006/math" xmlns:v="urn:schemas-microsoft-com:vml" xmlns:wp14="http://schemas.microsoft.com/office/word/2010/wordprocessingDrawing" xmlns:wp="http://schemas.openxmlformats.org/drawingml/2006/wordprocessingDrawing" xmlns:w10="urn:schemas-microsoft-com:office:word" xmlns:w="http://schemas.openxmlformats.org/wordprocessingml/2006/main" xmlns:w14="http://schemas.microsoft.com/office/word/2010/wordml" xmlns:w15="http://schemas.microsoft.com/office/word/2012/wordml" xmlns:w16se="http://schemas.microsoft.com/office/word/2015/wordml/symex" xmlns:wpg="http://schemas.microsoft.com/office/word/2010/wordprocessingGroup" xmlns:wpi="http://schemas.microsoft.com/office/word/2010/wordprocessingInk" xmlns:wne="http://schemas.microsoft.com/office/word/2006/wordml" xmlns:wps="http://schemas.microsoft.com/office/word/2010/wordprocessingShape" mc:Ignorable="w14 w15 w16se wp14">
   <w:body>
     <w:p>
-      <w:pPr>
-        <w:jc w:val="center"/>
-      </w:pPr>
       <w:r>
         <w:rPr>
           <w:noProof/>
         </w:rPr>
         <w:drawing>
-          <wp:inline distT="0" distB="0" distL="0" distR="0">
-            <wp:extent cx="5943600" cy="1162050"/>
-            <wp:effectExtent l="0" t="0" r="0" b="0"/>
-            <wp:docPr id="2" name="Picture 2"/>
+          <wp:anchor distT="0" distB="0" distL="114300" distR="114300" simplePos="0" relativeHeight="251669504" behindDoc="1" locked="0" layoutInCell="1" allowOverlap="1" wp14:anchorId="201CC0FD" wp14:editId="0A247EBC">
+            <wp:simplePos x="0" y="0"/>
+            <wp:positionH relativeFrom="column">
+              <wp:align>center</wp:align>
+            </wp:positionH>
+            <wp:positionV relativeFrom="paragraph">
+              <wp:posOffset>0</wp:posOffset>
+            </wp:positionV>
+            <wp:extent cx="6803136" cy="1161288"/>
+            <wp:effectExtent l="0" t="0" r="0" b="1270"/>
+            <wp:wrapTight wrapText="bothSides">
+              <wp:wrapPolygon edited="0">
+                <wp:start x="0" y="0"/>
+                <wp:lineTo x="0" y="21269"/>
+                <wp:lineTo x="21533" y="21269"/>
+                <wp:lineTo x="21533" y="0"/>
+                <wp:lineTo x="0" y="0"/>
+              </wp:wrapPolygon>
+            </wp:wrapTight>
+            <wp:docPr id="3" name="Picture 3"/>
             <wp:cNvGraphicFramePr>
               <a:graphicFrameLocks xmlns:a="http://schemas.openxmlformats.org/drawingml/2006/main" noChangeAspect="1"/>
             </wp:cNvGraphicFramePr>
@@ -43,7 +56,7 @@
                   <pic:spPr bwMode="auto">
                     <a:xfrm>
                       <a:off x="0" y="0"/>
-                      <a:ext cx="5943600" cy="1162050"/>
+                      <a:ext cx="6803136" cy="1161288"/>
                     </a:xfrm>
                     <a:prstGeom prst="rect">
                       <a:avLst/>
@@ -56,14 +69,15 @@
                 </pic:pic>
               </a:graphicData>
             </a:graphic>
-          </wp:inline>
+            <wp14:sizeRelH relativeFrom="margin">
+              <wp14:pctWidth>0</wp14:pctWidth>
+            </wp14:sizeRelH>
+            <wp14:sizeRelV relativeFrom="margin">
+              <wp14:pctHeight>0</wp14:pctHeight>
+            </wp14:sizeRelV>
+          </wp:anchor>
         </w:drawing>
       </w:r>
-    </w:p>
-    <w:p>
-      <w:pPr>
-        <w:spacing w:after="0"/>
-      </w:pPr>
       <w:r>
         <w:rPr>
           <w:b/>
@@ -218,8 +232,16 @@
           <w:rPr>
             <w:rStyle w:val="Hyperlink"/>
           </w:rPr>
-          <w:t>https://portswigger.net/burp/freedownload</w:t>
+          <w:t>portswigger.net/burp/</w:t>
         </w:r>
+        <w:proofErr w:type="spellStart"/>
+        <w:r>
+          <w:rPr>
+            <w:rStyle w:val="Hyperlink"/>
+          </w:rPr>
+          <w:t>freedownload</w:t>
+        </w:r>
+        <w:proofErr w:type="spellEnd"/>
       </w:hyperlink>
       <w:r>
         <w:t xml:space="preserve"> </w:t>
@@ -300,7 +322,15 @@
       </w:r>
       <w:proofErr w:type="spellEnd"/>
       <w:r>
-        <w:t xml:space="preserve"> config files:</w:t>
+        <w:t xml:space="preserve"> </w:t>
+      </w:r>
+      <w:proofErr w:type="spellStart"/>
+      <w:r>
+        <w:t>config</w:t>
+      </w:r>
+      <w:proofErr w:type="spellEnd"/>
+      <w:r>
+        <w:t xml:space="preserve"> files:</w:t>
       </w:r>
       <w:r>
         <w:br/>
@@ -455,21 +485,7 @@
         <w:rPr>
           <w:rFonts w:ascii="Consolas" w:hAnsi="Consolas"/>
         </w:rPr>
-        <w:t xml:space="preserve"> = ‘</w:t>
-      </w:r>
-      <w:proofErr w:type="spellStart"/>
-      <w:r>
-        <w:rPr>
-          <w:rFonts w:ascii="Consolas" w:hAnsi="Consolas"/>
-        </w:rPr>
-        <w:t>owasp10</w:t>
-      </w:r>
-      <w:proofErr w:type="spellEnd"/>
-      <w:r>
-        <w:rPr>
-          <w:rFonts w:ascii="Consolas" w:hAnsi="Consolas"/>
-        </w:rPr>
-        <w:t>’;</w:t>
+        <w:t xml:space="preserve"> = ‘owasp10’;</w:t>
       </w:r>
       <w:r>
         <w:rPr>
@@ -497,6 +513,116 @@
         </w:rPr>
         <w:t xml:space="preserve"> </w:t>
       </w:r>
+    </w:p>
+    <w:p>
+      <w:pPr>
+        <w:rPr>
+          <w:sz w:val="40"/>
+          <w:szCs w:val="40"/>
+        </w:rPr>
+      </w:pPr>
+      <w:r>
+        <w:rPr>
+          <w:b/>
+          <w:sz w:val="40"/>
+          <w:szCs w:val="40"/>
+          <w:u w:val="single"/>
+        </w:rPr>
+        <w:lastRenderedPageBreak/>
+        <w:t>Disclaimer</w:t>
+      </w:r>
+    </w:p>
+    <w:p>
+      <w:r>
+        <w:t xml:space="preserve">The information provided herein is intended for educational purposes only. </w:t>
+      </w:r>
+      <w:r>
+        <w:t xml:space="preserve">Misuse of the materials presented could lead towards criminal charges. Please refer to any applicable local, state and federal laws that may apply. Any actions taken or resulting from following this guide are the responsibility of the reader and the reader alone. I nor the Association for Computing Machinery at the University of Illinois at Chicago will be held responsible in the event that any of this information is misused. </w:t>
+      </w:r>
+    </w:p>
+    <w:p/>
+    <w:p>
+      <w:r>
+        <w:t>Please take care and exercise caution: ignorance is not an excuse.</w:t>
+      </w:r>
+    </w:p>
+    <w:p/>
+    <w:p>
+      <w:bookmarkStart w:id="0" w:name="_GoBack"/>
+      <w:bookmarkEnd w:id="0"/>
+    </w:p>
+    <w:p>
+      <w:pPr>
+        <w:jc w:val="center"/>
+      </w:pPr>
+      <w:r>
+        <w:rPr>
+          <w:rFonts w:ascii="Arial" w:hAnsi="Arial" w:cs="Arial"/>
+          <w:noProof/>
+          <w:sz w:val="20"/>
+          <w:szCs w:val="20"/>
+        </w:rPr>
+        <w:drawing>
+          <wp:inline distT="0" distB="0" distL="0" distR="0" wp14:anchorId="34019523" wp14:editId="3BC338CF">
+            <wp:extent cx="4125191" cy="3781425"/>
+            <wp:effectExtent l="0" t="0" r="8890" b="0"/>
+            <wp:docPr id="10" name="Picture 10" descr="Image result for alert png"/>
+            <wp:cNvGraphicFramePr>
+              <a:graphicFrameLocks xmlns:a="http://schemas.openxmlformats.org/drawingml/2006/main" noChangeAspect="1"/>
+            </wp:cNvGraphicFramePr>
+            <a:graphic xmlns:a="http://schemas.openxmlformats.org/drawingml/2006/main">
+              <a:graphicData uri="http://schemas.openxmlformats.org/drawingml/2006/picture">
+                <pic:pic xmlns:pic="http://schemas.openxmlformats.org/drawingml/2006/picture">
+                  <pic:nvPicPr>
+                    <pic:cNvPr id="0" name="Picture 3" descr="Image result for alert png"/>
+                    <pic:cNvPicPr>
+                      <a:picLocks noChangeAspect="1" noChangeArrowheads="1"/>
+                    </pic:cNvPicPr>
+                  </pic:nvPicPr>
+                  <pic:blipFill>
+                    <a:blip r:embed="rId10">
+                      <a:extLst>
+                        <a:ext uri="{28A0092B-C50C-407E-A947-70E740481C1C}">
+                          <a14:useLocalDpi xmlns:a14="http://schemas.microsoft.com/office/drawing/2010/main" val="0"/>
+                        </a:ext>
+                      </a:extLst>
+                    </a:blip>
+                    <a:srcRect/>
+                    <a:stretch>
+                      <a:fillRect/>
+                    </a:stretch>
+                  </pic:blipFill>
+                  <pic:spPr bwMode="auto">
+                    <a:xfrm>
+                      <a:off x="0" y="0"/>
+                      <a:ext cx="4133296" cy="3788855"/>
+                    </a:xfrm>
+                    <a:prstGeom prst="rect">
+                      <a:avLst/>
+                    </a:prstGeom>
+                    <a:noFill/>
+                    <a:ln>
+                      <a:noFill/>
+                    </a:ln>
+                  </pic:spPr>
+                </pic:pic>
+              </a:graphicData>
+            </a:graphic>
+          </wp:inline>
+        </w:drawing>
+      </w:r>
+    </w:p>
+    <w:p>
+      <w:pPr>
+        <w:ind w:left="360"/>
+        <w:jc w:val="center"/>
+      </w:pPr>
+    </w:p>
+    <w:p>
+      <w:pPr>
+        <w:ind w:left="360"/>
+        <w:jc w:val="both"/>
+      </w:pPr>
       <w:r>
         <w:br w:type="page"/>
       </w:r>
@@ -519,15 +645,7 @@
       </w:r>
       <w:proofErr w:type="spellEnd"/>
       <w:r>
-        <w:t xml:space="preserve"> 2 </w:t>
-      </w:r>
-      <w:proofErr w:type="spellStart"/>
-      <w:r>
-        <w:t>VMs</w:t>
-      </w:r>
-      <w:proofErr w:type="spellEnd"/>
-      <w:r>
-        <w:t xml:space="preserve"> running on the ACM network. Make sure you are connected and when you assemble your group, write the IP Address of the VM that was assigned to you here.</w:t>
+        <w:t xml:space="preserve"> 2 VMs running on the ACM network. Make sure you are connected and when you assemble your group, write the IP Address of the VM that was assigned to you here.</w:t>
       </w:r>
       <w:r>
         <w:br/>
@@ -575,7 +693,7 @@
                     <pic:cNvPicPr/>
                   </pic:nvPicPr>
                   <pic:blipFill>
-                    <a:blip r:embed="rId10">
+                    <a:blip r:embed="rId11">
                       <a:extLst>
                         <a:ext uri="{28A0092B-C50C-407E-A947-70E740481C1C}">
                           <a14:useLocalDpi xmlns:a14="http://schemas.microsoft.com/office/drawing/2010/main" val="0"/>
@@ -722,7 +840,7 @@
                     </pic:cNvPicPr>
                   </pic:nvPicPr>
                   <pic:blipFill>
-                    <a:blip r:embed="rId11">
+                    <a:blip r:embed="rId12">
                       <a:extLst>
                         <a:ext uri="{28A0092B-C50C-407E-A947-70E740481C1C}">
                           <a14:useLocalDpi xmlns:a14="http://schemas.microsoft.com/office/drawing/2010/main" val="0"/>
@@ -825,7 +943,7 @@
                     </pic:cNvPicPr>
                   </pic:nvPicPr>
                   <pic:blipFill>
-                    <a:blip r:embed="rId12">
+                    <a:blip r:embed="rId13">
                       <a:extLst>
                         <a:ext uri="{28A0092B-C50C-407E-A947-70E740481C1C}">
                           <a14:useLocalDpi xmlns:a14="http://schemas.microsoft.com/office/drawing/2010/main" val="0"/>
@@ -884,7 +1002,7 @@
                     </pic:cNvPicPr>
                   </pic:nvPicPr>
                   <pic:blipFill>
-                    <a:blip r:embed="rId13">
+                    <a:blip r:embed="rId14">
                       <a:extLst>
                         <a:ext uri="{28A0092B-C50C-407E-A947-70E740481C1C}">
                           <a14:useLocalDpi xmlns:a14="http://schemas.microsoft.com/office/drawing/2010/main" val="0"/>
@@ -938,7 +1056,7 @@
       <w:r>
         <w:t xml:space="preserve"> on your Desktop. You can also visit </w:t>
       </w:r>
-      <w:hyperlink r:id="rId14" w:history="1">
+      <w:hyperlink r:id="rId15" w:history="1">
         <w:r>
           <w:rPr>
             <w:rStyle w:val="Hyperlink"/>
@@ -991,7 +1109,7 @@
                     </pic:cNvPicPr>
                   </pic:nvPicPr>
                   <pic:blipFill>
-                    <a:blip r:embed="rId15">
+                    <a:blip r:embed="rId16">
                       <a:extLst>
                         <a:ext uri="{28A0092B-C50C-407E-A947-70E740481C1C}">
                           <a14:useLocalDpi xmlns:a14="http://schemas.microsoft.com/office/drawing/2010/main" val="0"/>
@@ -1099,7 +1217,7 @@
                     </pic:cNvPicPr>
                   </pic:nvPicPr>
                   <pic:blipFill>
-                    <a:blip r:embed="rId16">
+                    <a:blip r:embed="rId17">
                       <a:extLst>
                         <a:ext uri="{28A0092B-C50C-407E-A947-70E740481C1C}">
                           <a14:useLocalDpi xmlns:a14="http://schemas.microsoft.com/office/drawing/2010/main" val="0"/>
@@ -1172,7 +1290,7 @@
                     </pic:cNvPicPr>
                   </pic:nvPicPr>
                   <pic:blipFill>
-                    <a:blip r:embed="rId17">
+                    <a:blip r:embed="rId18">
                       <a:extLst>
                         <a:ext uri="{28A0092B-C50C-407E-A947-70E740481C1C}">
                           <a14:useLocalDpi xmlns:a14="http://schemas.microsoft.com/office/drawing/2010/main" val="0"/>
@@ -1292,7 +1410,7 @@
                     </pic:cNvPicPr>
                   </pic:nvPicPr>
                   <pic:blipFill>
-                    <a:blip r:embed="rId18">
+                    <a:blip r:embed="rId19">
                       <a:extLst>
                         <a:ext uri="{28A0092B-C50C-407E-A947-70E740481C1C}">
                           <a14:useLocalDpi xmlns:a14="http://schemas.microsoft.com/office/drawing/2010/main" val="0"/>
@@ -1446,7 +1564,7 @@
                     </pic:cNvPicPr>
                   </pic:nvPicPr>
                   <pic:blipFill>
-                    <a:blip r:embed="rId19">
+                    <a:blip r:embed="rId20">
                       <a:extLst>
                         <a:ext uri="{28A0092B-C50C-407E-A947-70E740481C1C}">
                           <a14:useLocalDpi xmlns:a14="http://schemas.microsoft.com/office/drawing/2010/main" val="0"/>
@@ -1524,7 +1642,7 @@
                     </pic:cNvPicPr>
                   </pic:nvPicPr>
                   <pic:blipFill>
-                    <a:blip r:embed="rId20">
+                    <a:blip r:embed="rId21">
                       <a:extLst>
                         <a:ext uri="{28A0092B-C50C-407E-A947-70E740481C1C}">
                           <a14:useLocalDpi xmlns:a14="http://schemas.microsoft.com/office/drawing/2010/main" val="0"/>
@@ -1608,7 +1726,7 @@
                     </pic:cNvPicPr>
                   </pic:nvPicPr>
                   <pic:blipFill>
-                    <a:blip r:embed="rId21">
+                    <a:blip r:embed="rId22">
                       <a:extLst>
                         <a:ext uri="{28A0092B-C50C-407E-A947-70E740481C1C}">
                           <a14:useLocalDpi xmlns:a14="http://schemas.microsoft.com/office/drawing/2010/main" val="0"/>
@@ -1760,7 +1878,7 @@
                     </pic:cNvPicPr>
                   </pic:nvPicPr>
                   <pic:blipFill>
-                    <a:blip r:embed="rId22">
+                    <a:blip r:embed="rId23">
                       <a:extLst>
                         <a:ext uri="{28A0092B-C50C-407E-A947-70E740481C1C}">
                           <a14:useLocalDpi xmlns:a14="http://schemas.microsoft.com/office/drawing/2010/main" val="0"/>
@@ -1864,7 +1982,7 @@
                     </pic:cNvPicPr>
                   </pic:nvPicPr>
                   <pic:blipFill>
-                    <a:blip r:embed="rId23">
+                    <a:blip r:embed="rId24">
                       <a:extLst>
                         <a:ext uri="{28A0092B-C50C-407E-A947-70E740481C1C}">
                           <a14:useLocalDpi xmlns:a14="http://schemas.microsoft.com/office/drawing/2010/main" val="0"/>
@@ -1932,7 +2050,7 @@
                     </pic:cNvPicPr>
                   </pic:nvPicPr>
                   <pic:blipFill>
-                    <a:blip r:embed="rId24">
+                    <a:blip r:embed="rId25">
                       <a:extLst>
                         <a:ext uri="{28A0092B-C50C-407E-A947-70E740481C1C}">
                           <a14:useLocalDpi xmlns:a14="http://schemas.microsoft.com/office/drawing/2010/main" val="0"/>
@@ -2084,7 +2202,7 @@
                     </pic:cNvPicPr>
                   </pic:nvPicPr>
                   <pic:blipFill>
-                    <a:blip r:embed="rId25">
+                    <a:blip r:embed="rId26">
                       <a:extLst>
                         <a:ext uri="{28A0092B-C50C-407E-A947-70E740481C1C}">
                           <a14:useLocalDpi xmlns:a14="http://schemas.microsoft.com/office/drawing/2010/main" val="0"/>
@@ -2191,7 +2309,7 @@
                     </pic:cNvPicPr>
                   </pic:nvPicPr>
                   <pic:blipFill>
-                    <a:blip r:embed="rId26">
+                    <a:blip r:embed="rId27">
                       <a:extLst>
                         <a:ext uri="{28A0092B-C50C-407E-A947-70E740481C1C}">
                           <a14:useLocalDpi xmlns:a14="http://schemas.microsoft.com/office/drawing/2010/main" val="0"/>
@@ -2304,8 +2422,6 @@
       <w:r>
         <w:t xml:space="preserve"> Coming in at number 8 in OWASPs</w:t>
       </w:r>
-      <w:bookmarkStart w:id="0" w:name="_GoBack"/>
-      <w:bookmarkEnd w:id="0"/>
       <w:r>
         <w:t xml:space="preserve"> top 10, XSRF allows an attacker to make illegitimate requests on the victim’s behalf. </w:t>
       </w:r>
@@ -2338,7 +2454,7 @@
                     <pic:cNvPicPr/>
                   </pic:nvPicPr>
                   <pic:blipFill>
-                    <a:blip r:embed="rId27"/>
+                    <a:blip r:embed="rId28"/>
                     <a:stretch>
                       <a:fillRect/>
                     </a:stretch>
@@ -2426,7 +2542,7 @@
       <w:r>
         <w:t xml:space="preserve">. To make it easier for you guys, I’ve created a template under my webpage located at </w:t>
       </w:r>
-      <w:hyperlink r:id="rId28" w:history="1">
+      <w:hyperlink r:id="rId29" w:history="1">
         <w:r>
           <w:rPr>
             <w:rStyle w:val="Hyperlink"/>
@@ -2483,7 +2599,7 @@
                     </pic:cNvPicPr>
                   </pic:nvPicPr>
                   <pic:blipFill>
-                    <a:blip r:embed="rId29" cstate="print">
+                    <a:blip r:embed="rId30" cstate="print">
                       <a:extLst>
                         <a:ext uri="{28A0092B-C50C-407E-A947-70E740481C1C}">
                           <a14:useLocalDpi xmlns:a14="http://schemas.microsoft.com/office/drawing/2010/main" val="0"/>
@@ -2587,7 +2703,7 @@
 </file>
 
 <file path=word/numbering.xml><?xml version="1.0" encoding="utf-8"?>
-<w:numbering xmlns:wpc="http://schemas.microsoft.com/office/word/2010/wordprocessingCanvas" xmlns:cx="http://schemas.microsoft.com/office/drawing/2014/chartex" xmlns:cx1="http://schemas.microsoft.com/office/drawing/2015/9/8/chartex" xmlns:cx2="http://schemas.microsoft.com/office/drawing/2015/10/21/chartex" xmlns:cx3="http://schemas.microsoft.com/office/drawing/2016/5/9/chartex" xmlns:cx4="http://schemas.microsoft.com/office/drawing/2016/5/10/chartex" xmlns:cx5="http://schemas.microsoft.com/office/drawing/2016/5/11/chartex" xmlns:mc="http://schemas.openxmlformats.org/markup-compatibility/2006" xmlns:o="urn:schemas-microsoft-com:office:office" xmlns:r="http://schemas.openxmlformats.org/officeDocument/2006/relationships" xmlns:m="http://schemas.openxmlformats.org/officeDocument/2006/math" xmlns:v="urn:schemas-microsoft-com:vml" xmlns:wp14="http://schemas.microsoft.com/office/word/2010/wordprocessingDrawing" xmlns:wp="http://schemas.openxmlformats.org/drawingml/2006/wordprocessingDrawing" xmlns:w10="urn:schemas-microsoft-com:office:word" xmlns:w="http://schemas.openxmlformats.org/wordprocessingml/2006/main" xmlns:w14="http://schemas.microsoft.com/office/word/2010/wordml" xmlns:w15="http://schemas.microsoft.com/office/word/2012/wordml" xmlns:w16se="http://schemas.microsoft.com/office/word/2015/wordml/symex" xmlns:wpg="http://schemas.microsoft.com/office/word/2010/wordprocessingGroup" xmlns:wpi="http://schemas.microsoft.com/office/word/2010/wordprocessingInk" xmlns:wne="http://schemas.microsoft.com/office/word/2006/wordml" xmlns:wps="http://schemas.microsoft.com/office/word/2010/wordprocessingShape" mc:Ignorable="w14 w15 w16se wp14">
+<w:numbering xmlns:wpc="http://schemas.microsoft.com/office/word/2010/wordprocessingCanvas" xmlns:cx="http://schemas.microsoft.com/office/drawing/2014/chartex" xmlns:cx1="http://schemas.microsoft.com/office/drawing/2015/9/8/chartex" xmlns:cx2="http://schemas.microsoft.com/office/drawing/2015/10/21/chartex" xmlns:mc="http://schemas.openxmlformats.org/markup-compatibility/2006" xmlns:o="urn:schemas-microsoft-com:office:office" xmlns:r="http://schemas.openxmlformats.org/officeDocument/2006/relationships" xmlns:m="http://schemas.openxmlformats.org/officeDocument/2006/math" xmlns:v="urn:schemas-microsoft-com:vml" xmlns:wp14="http://schemas.microsoft.com/office/word/2010/wordprocessingDrawing" xmlns:wp="http://schemas.openxmlformats.org/drawingml/2006/wordprocessingDrawing" xmlns:w10="urn:schemas-microsoft-com:office:word" xmlns:w="http://schemas.openxmlformats.org/wordprocessingml/2006/main" xmlns:w14="http://schemas.microsoft.com/office/word/2010/wordml" xmlns:w15="http://schemas.microsoft.com/office/word/2012/wordml" xmlns:w16se="http://schemas.microsoft.com/office/word/2015/wordml/symex" xmlns:wpg="http://schemas.microsoft.com/office/word/2010/wordprocessingGroup" xmlns:wpi="http://schemas.microsoft.com/office/word/2010/wordprocessingInk" xmlns:wne="http://schemas.microsoft.com/office/word/2006/wordml" xmlns:wps="http://schemas.microsoft.com/office/word/2010/wordprocessingShape" mc:Ignorable="w14 w15 w16se wp14">
   <w:abstractNum w:abstractNumId="0" w15:restartNumberingAfterBreak="0">
     <w:nsid w:val="056B02FD"/>
     <w:multiLevelType w:val="hybridMultilevel"/>
@@ -3048,7 +3164,7 @@
       </w:pPr>
     </w:pPrDefault>
   </w:docDefaults>
-  <w:latentStyles w:defLockedState="0" w:defUIPriority="99" w:defSemiHidden="0" w:defUnhideWhenUsed="0" w:defQFormat="0" w:count="374">
+  <w:latentStyles w:defLockedState="0" w:defUIPriority="99" w:defSemiHidden="0" w:defUnhideWhenUsed="0" w:defQFormat="0" w:count="372">
     <w:lsdException w:name="Normal" w:uiPriority="0" w:qFormat="1"/>
     <w:lsdException w:name="heading 1" w:uiPriority="9" w:qFormat="1"/>
     <w:lsdException w:name="heading 2" w:semiHidden="1" w:uiPriority="9" w:unhideWhenUsed="1" w:qFormat="1"/>
@@ -3154,6 +3270,7 @@
     <w:lsdException w:name="HTML Sample" w:semiHidden="1" w:unhideWhenUsed="1"/>
     <w:lsdException w:name="HTML Typewriter" w:semiHidden="1" w:unhideWhenUsed="1"/>
     <w:lsdException w:name="HTML Variable" w:semiHidden="1" w:unhideWhenUsed="1"/>
+    <w:lsdException w:name="Normal Table" w:semiHidden="1" w:unhideWhenUsed="1"/>
     <w:lsdException w:name="annotation subject" w:semiHidden="1" w:unhideWhenUsed="1"/>
     <w:lsdException w:name="No List" w:semiHidden="1" w:unhideWhenUsed="1"/>
     <w:lsdException w:name="Outline List 1" w:semiHidden="1" w:unhideWhenUsed="1"/>
@@ -3199,9 +3316,11 @@
     <w:lsdException w:name="Table Subtle 1" w:semiHidden="1" w:unhideWhenUsed="1"/>
     <w:lsdException w:name="Table Subtle 2" w:semiHidden="1" w:unhideWhenUsed="1"/>
     <w:lsdException w:name="Table Web 1" w:semiHidden="1" w:unhideWhenUsed="1"/>
+    <w:lsdException w:name="Table Web 2" w:semiHidden="1" w:unhideWhenUsed="1"/>
     <w:lsdException w:name="Table Web 3" w:semiHidden="1" w:unhideWhenUsed="1"/>
     <w:lsdException w:name="Balloon Text" w:semiHidden="1" w:unhideWhenUsed="1"/>
     <w:lsdException w:name="Table Grid" w:uiPriority="39"/>
+    <w:lsdException w:name="Table Theme" w:semiHidden="1" w:unhideWhenUsed="1"/>
     <w:lsdException w:name="Placeholder Text" w:semiHidden="1"/>
     <w:lsdException w:name="No Spacing" w:uiPriority="1" w:qFormat="1"/>
     <w:lsdException w:name="Light Shading" w:uiPriority="60"/>
@@ -3418,8 +3537,6 @@
     <w:lsdException w:name="List Table 6 Colorful Accent 6" w:uiPriority="51"/>
     <w:lsdException w:name="List Table 7 Colorful Accent 6" w:uiPriority="52"/>
     <w:lsdException w:name="Mention" w:semiHidden="1" w:unhideWhenUsed="1"/>
-    <w:lsdException w:name="Smart Hyperlink" w:semiHidden="1" w:unhideWhenUsed="1"/>
-    <w:lsdException w:name="Hashtag" w:semiHidden="1" w:unhideWhenUsed="1"/>
   </w:latentStyles>
   <w:style w:type="paragraph" w:default="1" w:styleId="Normal">
     <w:name w:val="Normal"/>

</xml_diff>